<commit_message>
add don xin bvkl
</commit_message>
<xml_diff>
--- a/MAU-DON XIN BV KLTN.docx
+++ b/MAU-DON XIN BV KLTN.docx
@@ -173,18 +173,8 @@
           <w:sz w:val="26"/>
           <w:lang w:val="en-US"/>
         </w:rPr>
-        <w:t xml:space="preserve">Phòng Đào tạo Đại </w:t>
-      </w:r>
-      <w:proofErr w:type="gramStart"/>
-      <w:r>
-        <w:rPr>
-          <w:rFonts w:ascii="Times New Roman" w:hAnsi="Times New Roman"/>
-          <w:sz w:val="26"/>
-          <w:lang w:val="en-US"/>
-        </w:rPr>
-        <w:t>học;</w:t>
-      </w:r>
-      <w:proofErr w:type="gramEnd"/>
+        <w:t>Phòng Đào tạo Đại học;</w:t>
+      </w:r>
     </w:p>
     <w:p>
       <w:pPr>
@@ -294,7 +284,6 @@
         </w:rPr>
         <w:t xml:space="preserve">- </w:t>
       </w:r>
-      <w:proofErr w:type="gramStart"/>
       <w:r>
         <w:rPr>
           <w:rFonts w:ascii="Times New Roman" w:hAnsi="Times New Roman"/>
@@ -302,7 +291,6 @@
         </w:rPr>
         <w:t>GVHD:</w:t>
       </w:r>
-      <w:proofErr w:type="gramEnd"/>
       <w:r>
         <w:rPr>
           <w:rFonts w:ascii="Times New Roman" w:hAnsi="Times New Roman"/>
@@ -984,7 +972,23 @@
                 <w:sz w:val="26"/>
                 <w:lang w:val="pt-BR"/>
               </w:rPr>
-              <w:t xml:space="preserve">12 </w:t>
+              <w:t>1</w:t>
+            </w:r>
+            <w:r>
+              <w:rPr>
+                <w:rFonts w:ascii="Times New Roman" w:hAnsi="Times New Roman"/>
+                <w:sz w:val="26"/>
+                <w:lang w:val="pt-BR"/>
+              </w:rPr>
+              <w:t>0</w:t>
+            </w:r>
+            <w:r>
+              <w:rPr>
+                <w:rFonts w:ascii="Times New Roman" w:hAnsi="Times New Roman"/>
+                <w:sz w:val="26"/>
+                <w:lang w:val="pt-BR"/>
+              </w:rPr>
+              <w:t xml:space="preserve"> </w:t>
             </w:r>
             <w:r>
               <w:rPr>

</xml_diff>